<commit_message>
GEE Remote Sensing Labs
</commit_message>
<xml_diff>
--- a/Lab04/WILD5750_Lab04.docx
+++ b/Lab04/WILD5750_Lab04.docx
@@ -151,6 +151,29 @@
           <w:b/>
           <w:sz w:val="32"/>
         </w:rPr>
+        <w:t xml:space="preserve">Image </w:t>
+      </w:r>
+      <w:proofErr w:type="spellStart"/>
+      <w:r>
+        <w:rPr>
+          <w:b/>
+          <w:sz w:val="32"/>
+        </w:rPr>
+        <w:t>Agebra</w:t>
+      </w:r>
+      <w:proofErr w:type="spellEnd"/>
+      <w:r>
+        <w:rPr>
+          <w:b/>
+          <w:sz w:val="32"/>
+        </w:rPr>
+        <w:t xml:space="preserve">: </w:t>
+      </w:r>
+      <w:r>
+        <w:rPr>
+          <w:b/>
+          <w:sz w:val="32"/>
+        </w:rPr>
         <w:t>Mapping the Distribution of an Invasive Weed</w:t>
       </w:r>
     </w:p>
@@ -276,13 +299,7 @@
     </w:p>
     <w:p>
       <w:r>
-        <w:t>During lecture I talked about using the normalized difference vegetation index (NDVI) to map the occurrence of Cheatgrass across Utah.</w:t>
-      </w:r>
-      <w:r>
-        <w:t xml:space="preserve">  </w:t>
-      </w:r>
-      <w:r>
-        <w:t>Here’s a link to a script I put together to do just that:</w:t>
+        <w:t>During lecture I talked about using the normalized difference vegetation index (NDVI) to map the occurrence of Cheatgrass across Utah.  Here’s a link to a script I put together to do just that:</w:t>
       </w:r>
     </w:p>
     <w:p>
@@ -426,13 +443,7 @@
     </w:p>
     <w:p>
       <w:r>
-        <w:t xml:space="preserve">You </w:t>
-      </w:r>
-      <w:r>
-        <w:t>should</w:t>
-      </w:r>
-      <w:r>
-        <w:t xml:space="preserve"> know how to do this - except the Merge part and I’ve used a different date filter.  I’ve also added a function that clips images within image collections.  Just a different way of clipping.</w:t>
+        <w:t>You should know how to do this - except the Merge part and I’ve used a different date filter.  I’ve also added a function that clips images within image collections.  Just a different way of clipping.</w:t>
       </w:r>
     </w:p>
     <w:p>
@@ -465,6 +476,7 @@
         <w:rPr>
           <w:color w:val="00B050"/>
         </w:rPr>
+        <w:lastRenderedPageBreak/>
         <w:t>//************************* MAPPING SECTION *******************************</w:t>
       </w:r>
     </w:p>
@@ -500,13 +512,7 @@
     </w:p>
     <w:p>
       <w:r>
-        <w:t xml:space="preserve">There are a number of new commands </w:t>
-      </w:r>
-      <w:r>
-        <w:t>in this exercise</w:t>
-      </w:r>
-      <w:r>
-        <w:t>:</w:t>
+        <w:t>There are a number of new commands in this exercise:</w:t>
       </w:r>
     </w:p>
     <w:p>

</xml_diff>